<commit_message>
[DEVELOP] - FIX DataBase Shematic
</commit_message>
<xml_diff>
--- a/Documents/Report/Eng_Software_BrunoOliveira_n15566_AnaPinto_n23548_DiogoPinheiro_n24016_DiogoFernandes_n24017.docx
+++ b/Documents/Report/Eng_Software_BrunoOliveira_n15566_AnaPinto_n23548_DiogoPinheiro_n24016_DiogoFernandes_n24017.docx
@@ -807,6 +807,7 @@
         <w:rPr>
           <w:noProof/>
         </w:rPr>
+        <w:lastRenderedPageBreak/>
         <w:drawing>
           <wp:anchor distT="0" distB="0" distL="114300" distR="114300" simplePos="0" relativeHeight="251662336" behindDoc="0" locked="0" layoutInCell="1" allowOverlap="1" wp14:anchorId="41074F3C" wp14:editId="5077876A">
             <wp:simplePos x="0" y="0"/>
@@ -1444,6 +1445,7 @@
         <w:rPr>
           <w:shd w:val="clear" w:color="auto" w:fill="FFFFFF"/>
         </w:rPr>
+        <w:lastRenderedPageBreak/>
         <w:t>Esta página foi deixada em branco propositadamente.</w:t>
       </w:r>
     </w:p>
@@ -1630,6 +1632,7 @@
           <w:sz w:val="32"/>
           <w:szCs w:val="32"/>
         </w:rPr>
+        <w:lastRenderedPageBreak/>
         <w:t xml:space="preserve">Resumo </w:t>
       </w:r>
     </w:p>
@@ -1792,6 +1795,7 @@
           <w:szCs w:val="32"/>
           <w:lang w:val="en-GB"/>
         </w:rPr>
+        <w:lastRenderedPageBreak/>
         <w:t>Abstract</w:t>
       </w:r>
     </w:p>
@@ -1844,6 +1848,7 @@
           <w:sz w:val="28"/>
           <w:szCs w:val="28"/>
         </w:rPr>
+        <w:lastRenderedPageBreak/>
         <w:t>Índice</w:t>
       </w:r>
     </w:p>
@@ -5094,6 +5099,7 @@
       <w:bookmarkStart w:id="2" w:name="_Toc146982533"/>
       <w:bookmarkStart w:id="3" w:name="_Toc179725392"/>
       <w:r>
+        <w:lastRenderedPageBreak/>
         <w:t>Índice de Figuras</w:t>
       </w:r>
       <w:bookmarkEnd w:id="1"/>
@@ -5101,31 +5107,16 @@
       <w:bookmarkEnd w:id="3"/>
     </w:p>
     <w:p>
-      <w:r>
-        <w:fldChar w:fldCharType="begin"/>
-      </w:r>
-      <w:r>
-        <w:instrText xml:space="preserve"> TOC \h \z \c "Figura" </w:instrText>
-      </w:r>
-      <w:r>
-        <w:fldChar w:fldCharType="separate"/>
-      </w:r>
-      <w:r>
-        <w:rPr>
-          <w:b/>
-          <w:bCs/>
-          <w:noProof/>
-        </w:rPr>
-        <w:t>Não foi encontrada nenhuma entrada do índice de ilustrações.</w:t>
-      </w:r>
-      <w:r>
-        <w:rPr>
-          <w:b/>
-          <w:bCs/>
-          <w:noProof/>
-        </w:rPr>
-        <w:fldChar w:fldCharType="end"/>
-      </w:r>
+      <w:fldSimple w:instr=" TOC \h \z \c &quot;Figura&quot; ">
+        <w:r>
+          <w:rPr>
+            <w:b/>
+            <w:bCs/>
+            <w:noProof/>
+          </w:rPr>
+          <w:t>Não foi encontrada nenhuma entrada do índice de ilustrações.</w:t>
+        </w:r>
+      </w:fldSimple>
     </w:p>
     <w:p/>
     <w:p>
@@ -5152,6 +5143,7 @@
       <w:bookmarkStart w:id="5" w:name="_Toc146982534"/>
       <w:bookmarkStart w:id="6" w:name="_Toc179725393"/>
       <w:r>
+        <w:lastRenderedPageBreak/>
         <w:t>Índice de Tabelas</w:t>
       </w:r>
       <w:bookmarkEnd w:id="4"/>
@@ -5351,6 +5343,7 @@
       <w:bookmarkStart w:id="8" w:name="_Toc146982535"/>
       <w:bookmarkStart w:id="9" w:name="_Toc179725394"/>
       <w:r>
+        <w:lastRenderedPageBreak/>
         <w:t xml:space="preserve">Lista de </w:t>
       </w:r>
       <w:r>
@@ -5533,6 +5526,7 @@
       <w:bookmarkStart w:id="11" w:name="_Toc146982536"/>
       <w:bookmarkStart w:id="12" w:name="_Toc179725395"/>
       <w:r>
+        <w:lastRenderedPageBreak/>
         <w:t>Introdução</w:t>
       </w:r>
       <w:bookmarkEnd w:id="10"/>
@@ -5567,83 +5561,19 @@
       <w:r>
         <w:t>Objetivos</w:t>
       </w:r>
+      <w:bookmarkStart w:id="16" w:name="_Toc179725399"/>
       <w:bookmarkEnd w:id="15"/>
     </w:p>
     <w:p>
-      <w:r>
-        <w:br w:type="page"/>
-      </w:r>
-    </w:p>
-    <w:p>
       <w:pPr>
         <w:pStyle w:val="Ttulo2"/>
       </w:pPr>
-      <w:bookmarkStart w:id="16" w:name="_Toc179725399"/>
       <w:r>
         <w:t>Estrutura do Documento</w:t>
       </w:r>
       <w:bookmarkEnd w:id="16"/>
     </w:p>
-    <w:p>
-      <w:pPr>
-        <w:pStyle w:val="PargrafodaLista"/>
-        <w:spacing w:line="360" w:lineRule="auto"/>
-        <w:ind w:left="1077"/>
-        <w:rPr>
-          <w:color w:val="366091"/>
-          <w:sz w:val="28"/>
-          <w:szCs w:val="28"/>
-        </w:rPr>
-      </w:pPr>
-    </w:p>
-    <w:p>
-      <w:pPr>
-        <w:pStyle w:val="PargrafodaLista"/>
-        <w:spacing w:line="360" w:lineRule="auto"/>
-        <w:ind w:left="1077"/>
-        <w:rPr>
-          <w:color w:val="366091"/>
-          <w:sz w:val="28"/>
-          <w:szCs w:val="28"/>
-        </w:rPr>
-      </w:pPr>
-    </w:p>
-    <w:p>
-      <w:pPr>
-        <w:pStyle w:val="PargrafodaLista"/>
-        <w:spacing w:line="360" w:lineRule="auto"/>
-        <w:ind w:left="1077"/>
-        <w:rPr>
-          <w:color w:val="366091"/>
-          <w:sz w:val="28"/>
-          <w:szCs w:val="28"/>
-        </w:rPr>
-      </w:pPr>
-    </w:p>
-    <w:p>
-      <w:pPr>
-        <w:pStyle w:val="PargrafodaLista"/>
-        <w:spacing w:line="360" w:lineRule="auto"/>
-        <w:ind w:left="1077"/>
-        <w:rPr>
-          <w:color w:val="366091"/>
-          <w:sz w:val="28"/>
-          <w:szCs w:val="28"/>
-        </w:rPr>
-      </w:pPr>
-    </w:p>
-    <w:p>
-      <w:pPr>
-        <w:pStyle w:val="PargrafodaLista"/>
-        <w:spacing w:line="360" w:lineRule="auto"/>
-        <w:ind w:left="1077"/>
-        <w:rPr>
-          <w:color w:val="366091"/>
-          <w:sz w:val="28"/>
-          <w:szCs w:val="28"/>
-        </w:rPr>
-      </w:pPr>
-    </w:p>
+    <w:p/>
     <w:p>
       <w:pPr>
         <w:pStyle w:val="PargrafodaLista"/>
@@ -5669,6 +5599,7 @@
       </w:pPr>
       <w:bookmarkStart w:id="17" w:name="_Toc179725400"/>
       <w:r>
+        <w:lastRenderedPageBreak/>
         <w:t>Enunciado</w:t>
       </w:r>
       <w:r>
@@ -5713,6 +5644,7 @@
       </w:pPr>
       <w:bookmarkStart w:id="20" w:name="_Toc179725403"/>
       <w:r>
+        <w:lastRenderedPageBreak/>
         <w:t>Instigadores do Projeto</w:t>
       </w:r>
       <w:bookmarkEnd w:id="20"/>
@@ -5738,74 +5670,70 @@
       <w:bookmarkEnd w:id="22"/>
     </w:p>
     <w:p>
+      <w:pPr>
+        <w:pStyle w:val="Ttulo2"/>
+      </w:pPr>
+      <w:bookmarkStart w:id="23" w:name="_Toc179725406"/>
+      <w:r>
+        <w:t xml:space="preserve">Roda de </w:t>
+      </w:r>
+      <w:r>
+        <w:t>Intervenientes</w:t>
+      </w:r>
+      <w:bookmarkEnd w:id="23"/>
+    </w:p>
+    <w:p>
+      <w:pPr>
+        <w:pStyle w:val="Ttulo3"/>
+      </w:pPr>
+      <w:bookmarkStart w:id="24" w:name="_Toc179725407"/>
+      <w:r>
+        <w:t>Intervenientes Internos</w:t>
+      </w:r>
+      <w:bookmarkEnd w:id="24"/>
+    </w:p>
+    <w:p>
+      <w:pPr>
+        <w:pStyle w:val="Ttulo3"/>
+      </w:pPr>
+      <w:bookmarkStart w:id="25" w:name="_Toc179725408"/>
+      <w:r>
+        <w:t>Intervenientes Externos</w:t>
+      </w:r>
+      <w:bookmarkEnd w:id="25"/>
+    </w:p>
+    <w:p>
+      <w:pPr>
+        <w:pStyle w:val="Ttulo2"/>
+      </w:pPr>
+      <w:bookmarkStart w:id="26" w:name="_Toc179725409"/>
+      <w:r>
+        <w:t>Matriz de Interesse</w:t>
+      </w:r>
+      <w:bookmarkEnd w:id="26"/>
+    </w:p>
+    <w:p>
+      <w:pPr>
+        <w:pStyle w:val="Ttulo2"/>
+      </w:pPr>
+      <w:bookmarkStart w:id="27" w:name="_Toc179725410"/>
+      <w:r>
+        <w:t>Utilizadores do Sistema</w:t>
+      </w:r>
+      <w:bookmarkEnd w:id="27"/>
+    </w:p>
+    <w:p>
       <w:r>
         <w:br w:type="page"/>
       </w:r>
     </w:p>
     <w:p>
       <w:pPr>
-        <w:pStyle w:val="Ttulo2"/>
-      </w:pPr>
-      <w:bookmarkStart w:id="23" w:name="_Toc179725406"/>
-      <w:r>
-        <w:t xml:space="preserve">Roda de </w:t>
-      </w:r>
-      <w:r>
-        <w:t>Intervenientes</w:t>
-      </w:r>
-      <w:bookmarkEnd w:id="23"/>
-    </w:p>
-    <w:p>
-      <w:pPr>
-        <w:pStyle w:val="Ttulo3"/>
-      </w:pPr>
-      <w:bookmarkStart w:id="24" w:name="_Toc179725407"/>
-      <w:r>
-        <w:t>Intervenientes Internos</w:t>
-      </w:r>
-      <w:bookmarkEnd w:id="24"/>
-    </w:p>
-    <w:p>
-      <w:pPr>
-        <w:pStyle w:val="Ttulo3"/>
-      </w:pPr>
-      <w:bookmarkStart w:id="25" w:name="_Toc179725408"/>
-      <w:r>
-        <w:t>Intervenientes Externos</w:t>
-      </w:r>
-      <w:bookmarkEnd w:id="25"/>
-    </w:p>
-    <w:p>
-      <w:pPr>
-        <w:pStyle w:val="Ttulo2"/>
-      </w:pPr>
-      <w:bookmarkStart w:id="26" w:name="_Toc179725409"/>
-      <w:r>
-        <w:t>Matriz de Interesse</w:t>
-      </w:r>
-      <w:bookmarkEnd w:id="26"/>
-    </w:p>
-    <w:p>
-      <w:pPr>
-        <w:pStyle w:val="Ttulo2"/>
-      </w:pPr>
-      <w:bookmarkStart w:id="27" w:name="_Toc179725410"/>
-      <w:r>
-        <w:t>Utilizadores do Sistema</w:t>
-      </w:r>
-      <w:bookmarkEnd w:id="27"/>
-    </w:p>
-    <w:p>
-      <w:r>
-        <w:br w:type="page"/>
-      </w:r>
-    </w:p>
-    <w:p>
-      <w:pPr>
         <w:pStyle w:val="Ttulo1"/>
       </w:pPr>
       <w:bookmarkStart w:id="28" w:name="_Toc179725411"/>
       <w:r>
+        <w:lastRenderedPageBreak/>
         <w:t>Funcionalidades</w:t>
       </w:r>
       <w:bookmarkEnd w:id="28"/>
@@ -6733,6 +6661,7 @@
       </w:pPr>
       <w:bookmarkStart w:id="33" w:name="_Toc179725414"/>
       <w:r>
+        <w:lastRenderedPageBreak/>
         <w:t xml:space="preserve">Casos de Uso </w:t>
       </w:r>
       <w:proofErr w:type="spellStart"/>
@@ -6763,6 +6692,7 @@
       </w:pPr>
       <w:bookmarkStart w:id="35" w:name="_Toc179725416"/>
       <w:r>
+        <w:lastRenderedPageBreak/>
         <w:t>Representações de Estruturas de Dados</w:t>
       </w:r>
       <w:bookmarkEnd w:id="35"/>
@@ -6833,6 +6763,7 @@
       </w:pPr>
       <w:bookmarkStart w:id="40" w:name="_Toc179725421"/>
       <w:r>
+        <w:lastRenderedPageBreak/>
         <w:t>Proposta para Solução</w:t>
       </w:r>
       <w:bookmarkEnd w:id="40"/>
@@ -6861,54 +6792,57 @@
       <w:pPr>
         <w:pStyle w:val="Ttulo1"/>
       </w:pPr>
-      <w:bookmarkStart w:id="42" w:name="_Toc105605094"/>
-      <w:bookmarkStart w:id="43" w:name="_Toc146982543"/>
-      <w:bookmarkStart w:id="44" w:name="_Toc179725423"/>
-      <w:r>
+      <w:bookmarkStart w:id="42" w:name="_Toc179725423"/>
+      <w:bookmarkStart w:id="43" w:name="_Toc105605094"/>
+      <w:bookmarkStart w:id="44" w:name="_Toc146982543"/>
+      <w:r>
+        <w:lastRenderedPageBreak/>
         <w:t>Metodologia de Trabalho Utilizada</w:t>
       </w:r>
+      <w:bookmarkEnd w:id="42"/>
+    </w:p>
+    <w:p>
+      <w:r>
+        <w:br w:type="page"/>
+      </w:r>
+    </w:p>
+    <w:p>
+      <w:pPr>
+        <w:pStyle w:val="Ttulo2"/>
+      </w:pPr>
+      <w:bookmarkStart w:id="45" w:name="_Toc179725424"/>
+      <w:r>
+        <w:lastRenderedPageBreak/>
+        <w:t>Arquitetura de Software Selecionada</w:t>
+      </w:r>
+      <w:bookmarkEnd w:id="45"/>
+    </w:p>
+    <w:p>
+      <w:pPr>
+        <w:pStyle w:val="Ttulo2"/>
+      </w:pPr>
+      <w:bookmarkStart w:id="46" w:name="_Toc179725425"/>
+      <w:r>
+        <w:t>Tecnologias Utilizadas na Implementação</w:t>
+      </w:r>
+      <w:bookmarkEnd w:id="46"/>
+    </w:p>
+    <w:p>
+      <w:r>
+        <w:br w:type="page"/>
+      </w:r>
+    </w:p>
+    <w:p>
+      <w:pPr>
+        <w:pStyle w:val="Ttulo1"/>
+      </w:pPr>
+      <w:bookmarkStart w:id="47" w:name="_Toc179725426"/>
+      <w:r>
+        <w:lastRenderedPageBreak/>
+        <w:t>Bibliografia</w:t>
+      </w:r>
+      <w:bookmarkEnd w:id="43"/>
       <w:bookmarkEnd w:id="44"/>
-    </w:p>
-    <w:p>
-      <w:r>
-        <w:br w:type="page"/>
-      </w:r>
-    </w:p>
-    <w:p>
-      <w:pPr>
-        <w:pStyle w:val="Ttulo2"/>
-      </w:pPr>
-      <w:bookmarkStart w:id="45" w:name="_Toc179725424"/>
-      <w:r>
-        <w:t>Arquitetura de Software Selecionada</w:t>
-      </w:r>
-      <w:bookmarkEnd w:id="45"/>
-    </w:p>
-    <w:p>
-      <w:pPr>
-        <w:pStyle w:val="Ttulo2"/>
-      </w:pPr>
-      <w:bookmarkStart w:id="46" w:name="_Toc179725425"/>
-      <w:r>
-        <w:t>Tecnologias Utilizadas na Implementação</w:t>
-      </w:r>
-      <w:bookmarkEnd w:id="46"/>
-    </w:p>
-    <w:p>
-      <w:r>
-        <w:br w:type="page"/>
-      </w:r>
-    </w:p>
-    <w:p>
-      <w:pPr>
-        <w:pStyle w:val="Ttulo1"/>
-      </w:pPr>
-      <w:bookmarkStart w:id="47" w:name="_Toc179725426"/>
-      <w:r>
-        <w:t>Bibliografia</w:t>
-      </w:r>
-      <w:bookmarkEnd w:id="42"/>
-      <w:bookmarkEnd w:id="43"/>
       <w:bookmarkEnd w:id="47"/>
     </w:p>
     <w:p>
@@ -13137,6 +13071,12 @@
 </file>
 
 <file path=customXml/item1.xml><?xml version="1.0" encoding="utf-8"?>
+<go:gDocsCustomXmlDataStorage xmlns:go="http://customooxmlschemas.google.com/" xmlns:r="http://schemas.openxmlformats.org/officeDocument/2006/relationships">
+  <go:docsCustomData xmlns:go="http://customooxmlschemas.google.com/" roundtripDataSignature="AMtx7mgdlRD46hLT57vtTFf4spT0HbMKZA==">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</go:docsCustomData>
+</go:gDocsCustomXmlDataStorage>
+</file>
+
+<file path=customXml/item2.xml><?xml version="1.0" encoding="utf-8"?>
 <p:properties xmlns:p="http://schemas.microsoft.com/office/2006/metadata/properties" xmlns:xsi="http://www.w3.org/2001/XMLSchema-instance" xmlns:pc="http://schemas.microsoft.com/office/infopath/2007/PartnerControls">
   <documentManagement>
     <_activity xmlns="5a22020a-fc40-42ce-8167-4dd317ed9b15" xsi:nil="true"/>
@@ -13144,13 +13084,20 @@
 </p:properties>
 </file>
 
-<file path=customXml/item2.xml><?xml version="1.0" encoding="utf-8"?>
-<go:gDocsCustomXmlDataStorage xmlns:go="http://customooxmlschemas.google.com/" xmlns:r="http://schemas.openxmlformats.org/officeDocument/2006/relationships">
-  <go:docsCustomData xmlns:go="http://customooxmlschemas.google.com/" roundtripDataSignature="AMtx7mgdlRD46hLT57vtTFf4spT0HbMKZA==">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</go:docsCustomData>
-</go:gDocsCustomXmlDataStorage>
+<file path=customXml/item3.xml><?xml version="1.0" encoding="utf-8"?>
+<?mso-contentType ?>
+<FormTemplates xmlns="http://schemas.microsoft.com/sharepoint/v3/contenttype/forms">
+  <Display>DocumentLibraryForm</Display>
+  <Edit>DocumentLibraryForm</Edit>
+  <New>DocumentLibraryForm</New>
+</FormTemplates>
 </file>
 
-<file path=customXml/item3.xml><?xml version="1.0" encoding="utf-8"?>
+<file path=customXml/item4.xml><?xml version="1.0" encoding="utf-8"?>
+<b:Sources xmlns:b="http://schemas.openxmlformats.org/officeDocument/2006/bibliography" xmlns="http://schemas.openxmlformats.org/officeDocument/2006/bibliography" SelectedStyle="\APASixthEditionOfficeOnline.xsl" StyleName="APA" Version="6"/>
+</file>
+
+<file path=customXml/item5.xml><?xml version="1.0" encoding="utf-8"?>
 <ct:contentTypeSchema xmlns:ct="http://schemas.microsoft.com/office/2006/metadata/contentType" xmlns:ma="http://schemas.microsoft.com/office/2006/metadata/properties/metaAttributes" ct:_="" ma:_="" ma:contentTypeName="Document" ma:contentTypeID="0x010100BDB8A89659DD434CADB56CA48AF12F43" ma:contentTypeVersion="18" ma:contentTypeDescription="Create a new document." ma:contentTypeScope="" ma:versionID="ce350f6e7109a8139ea2e6c0520ea30e">
   <xsd:schema xmlns:xsd="http://www.w3.org/2001/XMLSchema" xmlns:xs="http://www.w3.org/2001/XMLSchema" xmlns:p="http://schemas.microsoft.com/office/2006/metadata/properties" xmlns:ns3="a2a636a0-98e7-4f80-bc13-b104d6c79818" xmlns:ns4="5a22020a-fc40-42ce-8167-4dd317ed9b15" targetNamespace="http://schemas.microsoft.com/office/2006/metadata/properties" ma:root="true" ma:fieldsID="1518c325f28c248a5cd29eb2f126345b" ns3:_="" ns4:_="">
     <xsd:import namespace="a2a636a0-98e7-4f80-bc13-b104d6c79818"/>
@@ -13403,20 +13350,16 @@
 </ct:contentTypeSchema>
 </file>
 
-<file path=customXml/item4.xml><?xml version="1.0" encoding="utf-8"?>
-<b:Sources xmlns:b="http://schemas.openxmlformats.org/officeDocument/2006/bibliography" xmlns="http://schemas.openxmlformats.org/officeDocument/2006/bibliography" SelectedStyle="\APASixthEditionOfficeOnline.xsl" StyleName="APA" Version="6"/>
+<file path=customXml/itemProps1.xml><?xml version="1.0" encoding="utf-8"?>
+<ds:datastoreItem xmlns:ds="http://schemas.openxmlformats.org/officeDocument/2006/customXml" ds:itemID="{11111111-1234-1234-1234-123412341234}">
+  <ds:schemaRefs>
+    <ds:schemaRef ds:uri="http://customooxmlschemas.google.com/"/>
+    <ds:schemaRef ds:uri="http://schemas.openxmlformats.org/officeDocument/2006/relationships"/>
+  </ds:schemaRefs>
+</ds:datastoreItem>
 </file>
 
-<file path=customXml/item5.xml><?xml version="1.0" encoding="utf-8"?>
-<?mso-contentType ?>
-<FormTemplates xmlns="http://schemas.microsoft.com/sharepoint/v3/contenttype/forms">
-  <Display>DocumentLibraryForm</Display>
-  <Edit>DocumentLibraryForm</Edit>
-  <New>DocumentLibraryForm</New>
-</FormTemplates>
-</file>
-
-<file path=customXml/itemProps1.xml><?xml version="1.0" encoding="utf-8"?>
+<file path=customXml/itemProps2.xml><?xml version="1.0" encoding="utf-8"?>
 <ds:datastoreItem xmlns:ds="http://schemas.openxmlformats.org/officeDocument/2006/customXml" ds:itemID="{353A34B4-0D2A-413D-A2C1-7347112953F8}">
   <ds:schemaRefs>
     <ds:schemaRef ds:uri="http://schemas.microsoft.com/office/2006/metadata/properties"/>
@@ -13426,16 +13369,23 @@
 </ds:datastoreItem>
 </file>
 
-<file path=customXml/itemProps2.xml><?xml version="1.0" encoding="utf-8"?>
-<ds:datastoreItem xmlns:ds="http://schemas.openxmlformats.org/officeDocument/2006/customXml" ds:itemID="{11111111-1234-1234-1234-123412341234}">
+<file path=customXml/itemProps3.xml><?xml version="1.0" encoding="utf-8"?>
+<ds:datastoreItem xmlns:ds="http://schemas.openxmlformats.org/officeDocument/2006/customXml" ds:itemID="{DCA41A26-CB50-4FEA-A850-2F9071A790FE}">
   <ds:schemaRefs>
-    <ds:schemaRef ds:uri="http://customooxmlschemas.google.com/"/>
-    <ds:schemaRef ds:uri="http://schemas.openxmlformats.org/officeDocument/2006/relationships"/>
+    <ds:schemaRef ds:uri="http://schemas.microsoft.com/sharepoint/v3/contenttype/forms"/>
   </ds:schemaRefs>
 </ds:datastoreItem>
 </file>
 
-<file path=customXml/itemProps3.xml><?xml version="1.0" encoding="utf-8"?>
+<file path=customXml/itemProps4.xml><?xml version="1.0" encoding="utf-8"?>
+<ds:datastoreItem xmlns:ds="http://schemas.openxmlformats.org/officeDocument/2006/customXml" ds:itemID="{EDB4F5ED-E724-4CD6-BA79-4F4EA62F17E2}">
+  <ds:schemaRefs>
+    <ds:schemaRef ds:uri="http://schemas.openxmlformats.org/officeDocument/2006/bibliography"/>
+  </ds:schemaRefs>
+</ds:datastoreItem>
+</file>
+
+<file path=customXml/itemProps5.xml><?xml version="1.0" encoding="utf-8"?>
 <ds:datastoreItem xmlns:ds="http://schemas.openxmlformats.org/officeDocument/2006/customXml" ds:itemID="{F2EBF29A-3DC9-46F1-AB1A-298A8B76411E}">
   <ds:schemaRefs>
     <ds:schemaRef ds:uri="http://schemas.microsoft.com/office/2006/metadata/contentType"/>
@@ -13452,20 +13402,4 @@
     <ds:schemaRef ds:uri="http://schemas.microsoft.com/internal/obd"/>
   </ds:schemaRefs>
 </ds:datastoreItem>
-</file>
-
-<file path=customXml/itemProps4.xml><?xml version="1.0" encoding="utf-8"?>
-<ds:datastoreItem xmlns:ds="http://schemas.openxmlformats.org/officeDocument/2006/customXml" ds:itemID="{EDB4F5ED-E724-4CD6-BA79-4F4EA62F17E2}">
-  <ds:schemaRefs>
-    <ds:schemaRef ds:uri="http://schemas.openxmlformats.org/officeDocument/2006/bibliography"/>
-  </ds:schemaRefs>
-</ds:datastoreItem>
-</file>
-
-<file path=customXml/itemProps5.xml><?xml version="1.0" encoding="utf-8"?>
-<ds:datastoreItem xmlns:ds="http://schemas.openxmlformats.org/officeDocument/2006/customXml" ds:itemID="{DCA41A26-CB50-4FEA-A850-2F9071A790FE}">
-  <ds:schemaRefs>
-    <ds:schemaRef ds:uri="http://schemas.microsoft.com/sharepoint/v3/contenttype/forms"/>
-  </ds:schemaRefs>
-</ds:datastoreItem>
 </file>
</xml_diff>